<commit_message>
Wed Dec  9 17:07:34 CST 2020
</commit_message>
<xml_diff>
--- a/MANUSCRIPT/Abdominal Radiology/Title Page.docx
+++ b/MANUSCRIPT/Abdominal Radiology/Title Page.docx
@@ -51,18 +51,6 @@
         <w:jc w:val="both"/>
         <w:rPr>
           <w:rFonts w:ascii="Times New Roman" w:hAnsi="Times New Roman" w:cs="Times New Roman"/>
-          <w:sz w:val="24"/>
-          <w:szCs w:val="24"/>
-        </w:rPr>
-      </w:pPr>
-    </w:p>
-    <w:p>
-      <w:pPr>
-        <w:pStyle w:val="NoSpacing"/>
-        <w:spacing w:line="480" w:lineRule="auto"/>
-        <w:jc w:val="both"/>
-        <w:rPr>
-          <w:rFonts w:ascii="Times New Roman" w:hAnsi="Times New Roman" w:cs="Times New Roman"/>
           <w:b/>
           <w:bCs/>
           <w:sz w:val="24"/>
@@ -131,7 +119,15 @@
           <w:sz w:val="24"/>
           <w:szCs w:val="24"/>
         </w:rPr>
-        <w:t>, Christopher J. François MD</w:t>
+        <w:t xml:space="preserve">, </w:t>
+      </w:r>
+      <w:r>
+        <w:rPr>
+          <w:rFonts w:ascii="Times New Roman" w:hAnsi="Times New Roman" w:cs="Times New Roman"/>
+          <w:sz w:val="24"/>
+          <w:szCs w:val="24"/>
+        </w:rPr>
+        <w:t>Christopher J. François MD</w:t>
       </w:r>
       <w:r>
         <w:rPr>
@@ -148,7 +144,7 @@
           <w:sz w:val="24"/>
           <w:szCs w:val="24"/>
         </w:rPr>
-        <w:t xml:space="preserve">, Alejandro </w:t>
+        <w:t xml:space="preserve">, </w:t>
       </w:r>
       <w:proofErr w:type="spellStart"/>
       <w:r>
@@ -157,6 +153,83 @@
           <w:sz w:val="24"/>
           <w:szCs w:val="24"/>
         </w:rPr>
+        <w:t>Jitka</w:t>
+      </w:r>
+      <w:proofErr w:type="spellEnd"/>
+      <w:r>
+        <w:rPr>
+          <w:rFonts w:ascii="Times New Roman" w:hAnsi="Times New Roman" w:cs="Times New Roman"/>
+          <w:sz w:val="24"/>
+          <w:szCs w:val="24"/>
+        </w:rPr>
+        <w:t xml:space="preserve"> </w:t>
+      </w:r>
+      <w:proofErr w:type="spellStart"/>
+      <w:r>
+        <w:rPr>
+          <w:rFonts w:ascii="Times New Roman" w:hAnsi="Times New Roman" w:cs="Times New Roman"/>
+          <w:sz w:val="24"/>
+          <w:szCs w:val="24"/>
+        </w:rPr>
+        <w:t>Starekova</w:t>
+      </w:r>
+      <w:proofErr w:type="spellEnd"/>
+      <w:r>
+        <w:rPr>
+          <w:rFonts w:ascii="Times New Roman" w:hAnsi="Times New Roman" w:cs="Times New Roman"/>
+          <w:sz w:val="24"/>
+          <w:szCs w:val="24"/>
+        </w:rPr>
+        <w:t xml:space="preserve"> </w:t>
+      </w:r>
+      <w:r>
+        <w:rPr>
+          <w:rFonts w:ascii="Times New Roman" w:hAnsi="Times New Roman" w:cs="Times New Roman"/>
+          <w:sz w:val="24"/>
+          <w:szCs w:val="24"/>
+        </w:rPr>
+        <w:t>MD</w:t>
+      </w:r>
+      <w:r>
+        <w:rPr>
+          <w:rFonts w:ascii="Times New Roman" w:hAnsi="Times New Roman" w:cs="Times New Roman"/>
+          <w:sz w:val="24"/>
+          <w:szCs w:val="24"/>
+          <w:vertAlign w:val="superscript"/>
+        </w:rPr>
+        <w:t>2</w:t>
+      </w:r>
+      <w:r>
+        <w:rPr>
+          <w:rFonts w:ascii="Times New Roman" w:hAnsi="Times New Roman" w:cs="Times New Roman"/>
+          <w:sz w:val="24"/>
+          <w:szCs w:val="24"/>
+        </w:rPr>
+        <w:t xml:space="preserve">, </w:t>
+      </w:r>
+      <w:r>
+        <w:rPr>
+          <w:rFonts w:ascii="Times New Roman" w:hAnsi="Times New Roman" w:cs="Times New Roman"/>
+          <w:sz w:val="24"/>
+          <w:szCs w:val="24"/>
+        </w:rPr>
+        <w:t>Alejandro</w:t>
+      </w:r>
+      <w:r>
+        <w:rPr>
+          <w:rFonts w:ascii="Times New Roman" w:hAnsi="Times New Roman" w:cs="Times New Roman"/>
+          <w:sz w:val="24"/>
+          <w:szCs w:val="24"/>
+        </w:rPr>
+        <w:t xml:space="preserve"> </w:t>
+      </w:r>
+      <w:proofErr w:type="spellStart"/>
+      <w:r>
+        <w:rPr>
+          <w:rFonts w:ascii="Times New Roman" w:hAnsi="Times New Roman" w:cs="Times New Roman"/>
+          <w:sz w:val="24"/>
+          <w:szCs w:val="24"/>
+        </w:rPr>
         <w:t>Roldán-Alzate</w:t>
       </w:r>
       <w:proofErr w:type="spellEnd"/>
@@ -212,18 +285,6 @@
         </w:rPr>
         <w:t>1,2</w:t>
       </w:r>
-    </w:p>
-    <w:p>
-      <w:pPr>
-        <w:pStyle w:val="NoSpacing"/>
-        <w:spacing w:line="480" w:lineRule="auto"/>
-        <w:jc w:val="both"/>
-        <w:rPr>
-          <w:rFonts w:ascii="Times New Roman" w:hAnsi="Times New Roman" w:cs="Times New Roman"/>
-          <w:sz w:val="24"/>
-          <w:szCs w:val="24"/>
-        </w:rPr>
-      </w:pPr>
     </w:p>
     <w:p>
       <w:pPr>
@@ -372,30 +433,6 @@
         <w:jc w:val="both"/>
         <w:rPr>
           <w:rFonts w:ascii="Times New Roman" w:hAnsi="Times New Roman" w:cs="Times New Roman"/>
-          <w:sz w:val="24"/>
-          <w:szCs w:val="24"/>
-        </w:rPr>
-      </w:pPr>
-    </w:p>
-    <w:p>
-      <w:pPr>
-        <w:pStyle w:val="NoSpacing"/>
-        <w:spacing w:line="480" w:lineRule="auto"/>
-        <w:jc w:val="both"/>
-        <w:rPr>
-          <w:rFonts w:ascii="Times New Roman" w:hAnsi="Times New Roman" w:cs="Times New Roman"/>
-          <w:sz w:val="24"/>
-          <w:szCs w:val="24"/>
-        </w:rPr>
-      </w:pPr>
-    </w:p>
-    <w:p>
-      <w:pPr>
-        <w:pStyle w:val="NoSpacing"/>
-        <w:spacing w:line="480" w:lineRule="auto"/>
-        <w:jc w:val="both"/>
-        <w:rPr>
-          <w:rFonts w:ascii="Times New Roman" w:hAnsi="Times New Roman" w:cs="Times New Roman"/>
           <w:b/>
           <w:bCs/>
           <w:sz w:val="24"/>
@@ -494,6 +531,67 @@
           <w:rFonts w:ascii="Times New Roman" w:hAnsi="Times New Roman" w:cs="Times New Roman"/>
           <w:sz w:val="24"/>
           <w:szCs w:val="24"/>
+        </w:rPr>
+      </w:pPr>
+      <w:proofErr w:type="spellStart"/>
+      <w:r>
+        <w:rPr>
+          <w:rFonts w:ascii="Times New Roman" w:hAnsi="Times New Roman" w:cs="Times New Roman"/>
+          <w:sz w:val="24"/>
+          <w:szCs w:val="24"/>
+        </w:rPr>
+        <w:t>Jitka</w:t>
+      </w:r>
+      <w:proofErr w:type="spellEnd"/>
+      <w:r>
+        <w:rPr>
+          <w:rFonts w:ascii="Times New Roman" w:hAnsi="Times New Roman" w:cs="Times New Roman"/>
+          <w:sz w:val="24"/>
+          <w:szCs w:val="24"/>
+        </w:rPr>
+        <w:t xml:space="preserve"> </w:t>
+      </w:r>
+      <w:proofErr w:type="spellStart"/>
+      <w:r>
+        <w:rPr>
+          <w:rFonts w:ascii="Times New Roman" w:hAnsi="Times New Roman" w:cs="Times New Roman"/>
+          <w:sz w:val="24"/>
+          <w:szCs w:val="24"/>
+        </w:rPr>
+        <w:t>Starekova</w:t>
+      </w:r>
+      <w:proofErr w:type="spellEnd"/>
+      <w:r>
+        <w:rPr>
+          <w:rFonts w:ascii="Times New Roman" w:hAnsi="Times New Roman" w:cs="Times New Roman"/>
+          <w:sz w:val="24"/>
+          <w:szCs w:val="24"/>
+        </w:rPr>
+        <w:t xml:space="preserve">: </w:t>
+      </w:r>
+      <w:hyperlink r:id="rId5" w:history="1">
+        <w:r>
+          <w:rPr>
+            <w:rStyle w:val="Hyperlink"/>
+            <w:rFonts w:ascii="Times New Roman" w:hAnsi="Times New Roman" w:cs="Times New Roman"/>
+            <w:color w:val="auto"/>
+            <w:sz w:val="24"/>
+            <w:szCs w:val="24"/>
+            <w:u w:val="none"/>
+          </w:rPr>
+          <w:t>0000-0002-4285-3090</w:t>
+        </w:r>
+      </w:hyperlink>
+    </w:p>
+    <w:p>
+      <w:pPr>
+        <w:pStyle w:val="NoSpacing"/>
+        <w:spacing w:line="480" w:lineRule="auto"/>
+        <w:jc w:val="both"/>
+        <w:rPr>
+          <w:rFonts w:ascii="Times New Roman" w:hAnsi="Times New Roman" w:cs="Times New Roman"/>
+          <w:sz w:val="24"/>
+          <w:szCs w:val="24"/>
           <w:shd w:val="clear" w:color="auto" w:fill="FFFFFF"/>
         </w:rPr>
       </w:pPr>
@@ -562,19 +660,6 @@
         </w:rPr>
         <w:t>0000-0002-7931-1930</w:t>
       </w:r>
-    </w:p>
-    <w:p>
-      <w:pPr>
-        <w:pStyle w:val="NoSpacing"/>
-        <w:spacing w:line="480" w:lineRule="auto"/>
-        <w:jc w:val="both"/>
-        <w:rPr>
-          <w:rFonts w:ascii="Times New Roman" w:hAnsi="Times New Roman" w:cs="Times New Roman"/>
-          <w:sz w:val="24"/>
-          <w:szCs w:val="24"/>
-          <w:shd w:val="clear" w:color="auto" w:fill="FFFFFF"/>
-        </w:rPr>
-      </w:pPr>
     </w:p>
     <w:p>
       <w:pPr>
@@ -639,7 +724,6 @@
           <w:sz w:val="24"/>
           <w:szCs w:val="24"/>
         </w:rPr>
-        <w:lastRenderedPageBreak/>
         <w:t>E</w:t>
       </w:r>
       <w:r>
@@ -650,7 +734,7 @@
         </w:rPr>
         <w:t xml:space="preserve">mail: </w:t>
       </w:r>
-      <w:hyperlink r:id="rId4" w:history="1">
+      <w:hyperlink r:id="rId6" w:history="1">
         <w:r>
           <w:rPr>
             <w:rStyle w:val="Hyperlink"/>
@@ -702,14 +786,6 @@
       <w:r>
         <w:rPr>
           <w:rFonts w:ascii="Times New Roman" w:hAnsi="Times New Roman" w:cs="Times New Roman"/>
-          <w:sz w:val="24"/>
-          <w:szCs w:val="24"/>
-        </w:rPr>
-        <w:t>)</w:t>
-      </w:r>
-      <w:r>
-        <w:rPr>
-          <w:rFonts w:ascii="Times New Roman" w:hAnsi="Times New Roman" w:cs="Times New Roman"/>
           <w:b/>
           <w:bCs/>
           <w:sz w:val="24"/>
@@ -933,7 +1009,39 @@
           <w:sz w:val="24"/>
           <w:szCs w:val="24"/>
         </w:rPr>
-        <w:t xml:space="preserve">University of Wisconsin-Madison Health Sciences IRB approved protocol (PI: Scott Reeder, MD, PhD; Title: Clinical Imaging and Outcomes Research; IRB </w:t>
+        <w:t>University of Wisconsin</w:t>
+      </w:r>
+      <w:r>
+        <w:rPr>
+          <w:rFonts w:ascii="Times New Roman" w:hAnsi="Times New Roman" w:cs="Times New Roman"/>
+          <w:sz w:val="24"/>
+          <w:szCs w:val="24"/>
+        </w:rPr>
+        <w:t xml:space="preserve"> </w:t>
+      </w:r>
+      <w:r>
+        <w:rPr>
+          <w:rFonts w:ascii="Times New Roman" w:hAnsi="Times New Roman" w:cs="Times New Roman"/>
+          <w:sz w:val="24"/>
+          <w:szCs w:val="24"/>
+        </w:rPr>
+        <w:t>-</w:t>
+      </w:r>
+      <w:r>
+        <w:rPr>
+          <w:rFonts w:ascii="Times New Roman" w:hAnsi="Times New Roman" w:cs="Times New Roman"/>
+          <w:sz w:val="24"/>
+          <w:szCs w:val="24"/>
+        </w:rPr>
+        <w:t xml:space="preserve"> </w:t>
+      </w:r>
+      <w:r>
+        <w:rPr>
+          <w:rFonts w:ascii="Times New Roman" w:hAnsi="Times New Roman" w:cs="Times New Roman"/>
+          <w:sz w:val="24"/>
+          <w:szCs w:val="24"/>
+        </w:rPr>
+        <w:t xml:space="preserve">Madison Health Sciences IRB approved protocol (PI: Scott Reeder, MD, PhD; Title: Clinical Imaging and Outcomes Research; IRB </w:t>
       </w:r>
       <w:r>
         <w:rPr>
@@ -999,7 +1107,47 @@
           <w:sz w:val="24"/>
           <w:szCs w:val="24"/>
         </w:rPr>
-        <w:t>of Wisconsin-Madison Health Sciences Institutional Review Board</w:t>
+        <w:t>of Wisconsin</w:t>
+      </w:r>
+      <w:r>
+        <w:rPr>
+          <w:rFonts w:ascii="Times New Roman" w:hAnsi="Times New Roman" w:cs="Times New Roman"/>
+          <w:sz w:val="24"/>
+          <w:szCs w:val="24"/>
+        </w:rPr>
+        <w:t xml:space="preserve"> </w:t>
+      </w:r>
+      <w:r>
+        <w:rPr>
+          <w:rFonts w:ascii="Times New Roman" w:hAnsi="Times New Roman" w:cs="Times New Roman"/>
+          <w:sz w:val="24"/>
+          <w:szCs w:val="24"/>
+        </w:rPr>
+        <w:t>-</w:t>
+      </w:r>
+      <w:r>
+        <w:rPr>
+          <w:rFonts w:ascii="Times New Roman" w:hAnsi="Times New Roman" w:cs="Times New Roman"/>
+          <w:sz w:val="24"/>
+          <w:szCs w:val="24"/>
+        </w:rPr>
+        <w:t xml:space="preserve"> </w:t>
+      </w:r>
+      <w:r>
+        <w:rPr>
+          <w:rFonts w:ascii="Times New Roman" w:hAnsi="Times New Roman" w:cs="Times New Roman"/>
+          <w:sz w:val="24"/>
+          <w:szCs w:val="24"/>
+        </w:rPr>
+        <w:t>Madison Health Sciences Institutional Review Board</w:t>
+      </w:r>
+      <w:r>
+        <w:rPr>
+          <w:rFonts w:ascii="Times New Roman" w:hAnsi="Times New Roman" w:cs="Times New Roman"/>
+          <w:sz w:val="24"/>
+          <w:szCs w:val="24"/>
+        </w:rPr>
+        <w:t>.</w:t>
       </w:r>
       <w:r>
         <w:rPr>
@@ -1008,7 +1156,7 @@
           <w:sz w:val="24"/>
           <w:szCs w:val="24"/>
         </w:rPr>
-        <w:t xml:space="preserve">. </w:t>
+        <w:t xml:space="preserve"> </w:t>
       </w:r>
       <w:r>
         <w:rPr>
@@ -1084,7 +1232,23 @@
           <w:szCs w:val="24"/>
         </w:rPr>
         <w:lastRenderedPageBreak/>
-        <w:t>for consent from the patient subjects was waived.</w:t>
+        <w:t xml:space="preserve">for consent from the patient </w:t>
+      </w:r>
+      <w:r>
+        <w:rPr>
+          <w:rFonts w:ascii="Times New Roman" w:hAnsi="Times New Roman" w:cs="Times New Roman"/>
+          <w:sz w:val="24"/>
+          <w:szCs w:val="24"/>
+        </w:rPr>
+        <w:t>cohorts</w:t>
+      </w:r>
+      <w:r>
+        <w:rPr>
+          <w:rFonts w:ascii="Times New Roman" w:hAnsi="Times New Roman" w:cs="Times New Roman"/>
+          <w:sz w:val="24"/>
+          <w:szCs w:val="24"/>
+        </w:rPr>
+        <w:t xml:space="preserve"> was waived.</w:t>
       </w:r>
     </w:p>
     <w:p>
@@ -1322,7 +1486,39 @@
           <w:sz w:val="24"/>
           <w:szCs w:val="24"/>
         </w:rPr>
-        <w:t>GSR reconstructed the 4D flow data, performed image segmentation and data analysis, interpreted the results, and drafted the manuscript. CJF helped design the MRI scanning protocol, provided clinical perspective on abdominal vascular anatomy, assisted in recruitment of subjects, and commented on previous drafts of the manuscript. AR helped design the MRI scanning protocol, assisted in the retrospective collection of subjects, provided expertise for using specialized segmentation and data analysis software, and commented on previous drafts of the manuscript. OW helped design the MRI scanning protocol, provided guidance on the study design and data analysis, and made significant critical revisions to the manuscript. All authors read and approved the final manuscript prior to submission.</w:t>
+        <w:t xml:space="preserve">GSR reconstructed the 4D flow data, performed image segmentation and data analysis, interpreted the results, and drafted the manuscript. CJF helped design the MRI scanning protocol, provided clinical perspective on abdominal vascular anatomy, assisted in recruitment of subjects, and commented on previous drafts of the manuscript. </w:t>
+      </w:r>
+      <w:r>
+        <w:rPr>
+          <w:rFonts w:ascii="Times New Roman" w:hAnsi="Times New Roman" w:cs="Times New Roman"/>
+          <w:sz w:val="24"/>
+          <w:szCs w:val="24"/>
+        </w:rPr>
+        <w:t xml:space="preserve">JS provided perspective </w:t>
+      </w:r>
+      <w:r>
+        <w:rPr>
+          <w:rFonts w:ascii="Times New Roman" w:hAnsi="Times New Roman" w:cs="Times New Roman"/>
+          <w:sz w:val="24"/>
+          <w:szCs w:val="24"/>
+        </w:rPr>
+        <w:t xml:space="preserve">on clinical findings </w:t>
+      </w:r>
+      <w:r>
+        <w:rPr>
+          <w:rFonts w:ascii="Times New Roman" w:hAnsi="Times New Roman" w:cs="Times New Roman"/>
+          <w:sz w:val="24"/>
+          <w:szCs w:val="24"/>
+        </w:rPr>
+        <w:t xml:space="preserve">and performed search in electronic health records. </w:t>
+      </w:r>
+      <w:r>
+        <w:rPr>
+          <w:rFonts w:ascii="Times New Roman" w:hAnsi="Times New Roman" w:cs="Times New Roman"/>
+          <w:sz w:val="24"/>
+          <w:szCs w:val="24"/>
+        </w:rPr>
+        <w:t>AR helped design the MRI scanning protocol, assisted in the retrospective collection of subjects, provided expertise for using specialized segmentation and data analysis software, and commented on previous drafts of the manuscript. OW helped design the MRI scanning protocol, provided guidance on the study design and data analysis, and made significant critical revisions to the manuscript. All authors read and approved the final manuscript prior to submission.</w:t>
       </w:r>
     </w:p>
     <w:p>
@@ -1360,7 +1556,6 @@
           <w:sz w:val="24"/>
           <w:szCs w:val="24"/>
         </w:rPr>
-        <w:lastRenderedPageBreak/>
         <w:t>Acknowledgements</w:t>
       </w:r>
     </w:p>
@@ -2131,4 +2326,16 @@
     </a:ext>
   </a:extLst>
 </a:theme>
+</file>
+
+<file path=customXml/item1.xml><?xml version="1.0" encoding="utf-8"?>
+<b:Sources xmlns:b="http://schemas.openxmlformats.org/officeDocument/2006/bibliography" xmlns="http://schemas.openxmlformats.org/officeDocument/2006/bibliography" SelectedStyle="\APASixthEditionOfficeOnline.xsl" StyleName="APA" Version="6"/>
+</file>
+
+<file path=customXml/itemProps1.xml><?xml version="1.0" encoding="utf-8"?>
+<ds:datastoreItem xmlns:ds="http://schemas.openxmlformats.org/officeDocument/2006/customXml" ds:itemID="{07600C51-1501-4C11-A15A-D2CE290740A6}">
+  <ds:schemaRefs>
+    <ds:schemaRef ds:uri="http://schemas.openxmlformats.org/officeDocument/2006/bibliography"/>
+  </ds:schemaRefs>
+</ds:datastoreItem>
 </file>
</xml_diff>